<commit_message>
Story check and added two new stories
</commit_message>
<xml_diff>
--- a/Solution_Design/Story Board/Storys/RA-06-Rechtliches Einmaleins/RA-06-Einmaleins.docx
+++ b/Solution_Design/Story Board/Storys/RA-06-Rechtliches Einmaleins/RA-06-Einmaleins.docx
@@ -311,7 +311,17 @@
                                 <w:sz w:val="40"/>
                                 <w:szCs w:val="28"/>
                               </w:rPr>
-                              <w:t xml:space="preserve">nichts </w:t>
+                              <w:t>nicht</w:t>
+                            </w:r>
+                            <w:r>
+                              <w:rPr>
+                                <w:rFonts w:ascii="Times New Roman" w:hAnsi="Times New Roman" w:cs="Times New Roman"/>
+                                <w:i/>
+                                <w:color w:val="002060"/>
+                                <w:sz w:val="40"/>
+                                <w:szCs w:val="28"/>
+                              </w:rPr>
+                              <w:t xml:space="preserve"> </w:t>
                             </w:r>
                             <w:r>
                               <w:rPr>
@@ -389,7 +399,19 @@
                                 <w:sz w:val="40"/>
                                 <w:szCs w:val="28"/>
                               </w:rPr>
-                              <w:t>Bei Problemen, Verletzungen oder Unfällen Notruf machen</w:t>
+                              <w:t>Bei</w:t>
+                            </w:r>
+                            <w:bookmarkStart w:id="0" w:name="_GoBack"/>
+                            <w:bookmarkEnd w:id="0"/>
+                            <w:r>
+                              <w:rPr>
+                                <w:rFonts w:ascii="Times New Roman" w:hAnsi="Times New Roman" w:cs="Times New Roman"/>
+                                <w:i/>
+                                <w:color w:val="002060"/>
+                                <w:sz w:val="40"/>
+                                <w:szCs w:val="28"/>
+                              </w:rPr>
+                              <w:t xml:space="preserve"> Verletzungen oder Unfällen Notruf machen</w:t>
                             </w:r>
                           </w:p>
                           <w:p>
@@ -447,19 +469,7 @@
                                 <w:sz w:val="40"/>
                                 <w:szCs w:val="28"/>
                               </w:rPr>
-                              <w:t>Jeder darf seine Religion a</w:t>
-                            </w:r>
-                            <w:bookmarkStart w:id="0" w:name="_GoBack"/>
-                            <w:bookmarkEnd w:id="0"/>
-                            <w:r>
-                              <w:rPr>
-                                <w:rFonts w:ascii="Times New Roman" w:hAnsi="Times New Roman" w:cs="Times New Roman"/>
-                                <w:i/>
-                                <w:color w:val="002060"/>
-                                <w:sz w:val="40"/>
-                                <w:szCs w:val="28"/>
-                              </w:rPr>
-                              <w:t>usüben und frei wählen</w:t>
+                              <w:t>Jeder darf seine Religion ausüben und frei wählen</w:t>
                             </w:r>
                           </w:p>
                           <w:p>
@@ -857,7 +867,17 @@
                           <w:sz w:val="40"/>
                           <w:szCs w:val="28"/>
                         </w:rPr>
-                        <w:t xml:space="preserve">nichts </w:t>
+                        <w:t>nicht</w:t>
+                      </w:r>
+                      <w:r>
+                        <w:rPr>
+                          <w:rFonts w:ascii="Times New Roman" w:hAnsi="Times New Roman" w:cs="Times New Roman"/>
+                          <w:i/>
+                          <w:color w:val="002060"/>
+                          <w:sz w:val="40"/>
+                          <w:szCs w:val="28"/>
+                        </w:rPr>
+                        <w:t xml:space="preserve"> </w:t>
                       </w:r>
                       <w:r>
                         <w:rPr>
@@ -935,7 +955,19 @@
                           <w:sz w:val="40"/>
                           <w:szCs w:val="28"/>
                         </w:rPr>
-                        <w:t>Bei Problemen, Verletzungen oder Unfällen Notruf machen</w:t>
+                        <w:t>Bei</w:t>
+                      </w:r>
+                      <w:bookmarkStart w:id="1" w:name="_GoBack"/>
+                      <w:bookmarkEnd w:id="1"/>
+                      <w:r>
+                        <w:rPr>
+                          <w:rFonts w:ascii="Times New Roman" w:hAnsi="Times New Roman" w:cs="Times New Roman"/>
+                          <w:i/>
+                          <w:color w:val="002060"/>
+                          <w:sz w:val="40"/>
+                          <w:szCs w:val="28"/>
+                        </w:rPr>
+                        <w:t xml:space="preserve"> Verletzungen oder Unfällen Notruf machen</w:t>
                       </w:r>
                     </w:p>
                     <w:p>
@@ -993,19 +1025,7 @@
                           <w:sz w:val="40"/>
                           <w:szCs w:val="28"/>
                         </w:rPr>
-                        <w:t>Jeder darf seine Religion a</w:t>
-                      </w:r>
-                      <w:bookmarkStart w:id="1" w:name="_GoBack"/>
-                      <w:bookmarkEnd w:id="1"/>
-                      <w:r>
-                        <w:rPr>
-                          <w:rFonts w:ascii="Times New Roman" w:hAnsi="Times New Roman" w:cs="Times New Roman"/>
-                          <w:i/>
-                          <w:color w:val="002060"/>
-                          <w:sz w:val="40"/>
-                          <w:szCs w:val="28"/>
-                        </w:rPr>
-                        <w:t>usüben und frei wählen</w:t>
+                        <w:t>Jeder darf seine Religion ausüben und frei wählen</w:t>
                       </w:r>
                     </w:p>
                     <w:p>
@@ -1238,7 +1258,7 @@
 
 <file path=word/numbering.xml><?xml version="1.0" encoding="utf-8"?>
 <w:numbering xmlns:wpc="http://schemas.microsoft.com/office/word/2010/wordprocessingCanvas" xmlns:mc="http://schemas.openxmlformats.org/markup-compatibility/2006" xmlns:o="urn:schemas-microsoft-com:office:office" xmlns:r="http://schemas.openxmlformats.org/officeDocument/2006/relationships" xmlns:m="http://schemas.openxmlformats.org/officeDocument/2006/math" xmlns:v="urn:schemas-microsoft-com:vml" xmlns:wp14="http://schemas.microsoft.com/office/word/2010/wordprocessingDrawing" xmlns:wp="http://schemas.openxmlformats.org/drawingml/2006/wordprocessingDrawing" xmlns:w10="urn:schemas-microsoft-com:office:word" xmlns:w="http://schemas.openxmlformats.org/wordprocessingml/2006/main" xmlns:w14="http://schemas.microsoft.com/office/word/2010/wordml" xmlns:w15="http://schemas.microsoft.com/office/word/2012/wordml" xmlns:wpg="http://schemas.microsoft.com/office/word/2010/wordprocessingGroup" xmlns:wpi="http://schemas.microsoft.com/office/word/2010/wordprocessingInk" xmlns:wne="http://schemas.microsoft.com/office/word/2006/wordml" xmlns:wps="http://schemas.microsoft.com/office/word/2010/wordprocessingShape" mc:Ignorable="w14 w15 wp14">
-  <w:abstractNum w:abstractNumId="0">
+  <w:abstractNum w:abstractNumId="0" w15:restartNumberingAfterBreak="0">
     <w:nsid w:val="070E66BA"/>
     <w:multiLevelType w:val="hybridMultilevel"/>
     <w:tmpl w:val="9AF88622"/>
@@ -1324,7 +1344,7 @@
       </w:pPr>
     </w:lvl>
   </w:abstractNum>
-  <w:abstractNum w:abstractNumId="1">
+  <w:abstractNum w:abstractNumId="1" w15:restartNumberingAfterBreak="0">
     <w:nsid w:val="0A5F1215"/>
     <w:multiLevelType w:val="hybridMultilevel"/>
     <w:tmpl w:val="1256B122"/>
@@ -1413,7 +1433,7 @@
       </w:pPr>
     </w:lvl>
   </w:abstractNum>
-  <w:abstractNum w:abstractNumId="2">
+  <w:abstractNum w:abstractNumId="2" w15:restartNumberingAfterBreak="0">
     <w:nsid w:val="10F95C4D"/>
     <w:multiLevelType w:val="hybridMultilevel"/>
     <w:tmpl w:val="6B1C8984"/>
@@ -1526,7 +1546,7 @@
       </w:rPr>
     </w:lvl>
   </w:abstractNum>
-  <w:abstractNum w:abstractNumId="3">
+  <w:abstractNum w:abstractNumId="3" w15:restartNumberingAfterBreak="0">
     <w:nsid w:val="28A573E7"/>
     <w:multiLevelType w:val="hybridMultilevel"/>
     <w:tmpl w:val="1256B122"/>
@@ -1615,7 +1635,7 @@
       </w:pPr>
     </w:lvl>
   </w:abstractNum>
-  <w:abstractNum w:abstractNumId="4">
+  <w:abstractNum w:abstractNumId="4" w15:restartNumberingAfterBreak="0">
     <w:nsid w:val="2915557D"/>
     <w:multiLevelType w:val="hybridMultilevel"/>
     <w:tmpl w:val="DDBC2B00"/>
@@ -1728,7 +1748,7 @@
       </w:rPr>
     </w:lvl>
   </w:abstractNum>
-  <w:abstractNum w:abstractNumId="5">
+  <w:abstractNum w:abstractNumId="5" w15:restartNumberingAfterBreak="0">
     <w:nsid w:val="331D1E5A"/>
     <w:multiLevelType w:val="hybridMultilevel"/>
     <w:tmpl w:val="0122D04E"/>
@@ -1817,7 +1837,7 @@
       </w:pPr>
     </w:lvl>
   </w:abstractNum>
-  <w:abstractNum w:abstractNumId="6">
+  <w:abstractNum w:abstractNumId="6" w15:restartNumberingAfterBreak="0">
     <w:nsid w:val="3337055B"/>
     <w:multiLevelType w:val="hybridMultilevel"/>
     <w:tmpl w:val="643E06AC"/>
@@ -1930,7 +1950,7 @@
       </w:rPr>
     </w:lvl>
   </w:abstractNum>
-  <w:abstractNum w:abstractNumId="7">
+  <w:abstractNum w:abstractNumId="7" w15:restartNumberingAfterBreak="0">
     <w:nsid w:val="4B9C53D2"/>
     <w:multiLevelType w:val="hybridMultilevel"/>
     <w:tmpl w:val="D34A6458"/>
@@ -2832,7 +2852,7 @@
 </file>
 
 <file path=customXml/itemProps1.xml><?xml version="1.0" encoding="utf-8"?>
-<ds:datastoreItem xmlns:ds="http://schemas.openxmlformats.org/officeDocument/2006/customXml" ds:itemID="{E28C1048-2E43-4194-A32E-F2AF78AA18DC}">
+<ds:datastoreItem xmlns:ds="http://schemas.openxmlformats.org/officeDocument/2006/customXml" ds:itemID="{0E33BA97-E37F-4DAE-A799-64FFE5478CC5}">
   <ds:schemaRefs>
     <ds:schemaRef ds:uri="http://schemas.openxmlformats.org/officeDocument/2006/bibliography"/>
   </ds:schemaRefs>

</xml_diff>